<commit_message>
fix: cleaned up game styling
</commit_message>
<xml_diff>
--- a/Wk5/Milestone5WriteUp.docx
+++ b/Wk5/Milestone5WriteUp.docx
@@ -29,46 +29,48 @@
         <w:t xml:space="preserve"> </w:t>
       </w:r>
       <w:r>
+        <w:t>5</w:t>
+      </w:r>
+      <w:r>
+        <w:t xml:space="preserve">: </w:t>
+      </w:r>
+      <w:r>
+        <w:t>Combining GUI and Game Logic</w:t>
+      </w:r>
+    </w:p>
+    <w:p>
+      <w:pPr>
+        <w:spacing w:line="360" w:lineRule="auto"/>
+      </w:pPr>
+      <w:r>
+        <w:t xml:space="preserve">Oct </w:t>
+      </w:r>
+      <w:r>
         <w:t>4</w:t>
       </w:r>
       <w:r>
-        <w:t xml:space="preserve">: </w:t>
-      </w:r>
-      <w:r>
-        <w:t>GUI</w:t>
-      </w:r>
-      <w:r>
-        <w:t xml:space="preserve"> Version</w:t>
+        <w:t>, 2020</w:t>
       </w:r>
     </w:p>
     <w:p>
       <w:pPr>
         <w:spacing w:line="360" w:lineRule="auto"/>
       </w:pPr>
-      <w:r>
-        <w:t xml:space="preserve">Sept </w:t>
-      </w:r>
-      <w:r>
-        <w:t>26</w:t>
-      </w:r>
-      <w:r>
-        <w:t>, 2020</w:t>
-      </w:r>
-    </w:p>
-    <w:p>
-      <w:pPr>
-        <w:spacing w:line="360" w:lineRule="auto"/>
-      </w:pPr>
     </w:p>
     <w:p>
       <w:r>
         <w:t xml:space="preserve">This milestone </w:t>
       </w:r>
       <w:r>
-        <w:t>adds a GUI mockup of the game elements, namely the difficulty selector and the minesweeper board.</w:t>
-      </w:r>
-      <w:r>
-        <w:t xml:space="preserve"> A section for wireframes has been added to the end of this write up with the new GUI wireframe. There are new screenshots in the section below illustrating the functionality of the completed milestone program.</w:t>
+        <w:t xml:space="preserve">adds </w:t>
+      </w:r>
+      <w:r>
+        <w:t>a fuller GUI implementation of the Minesweeper game. Now the old game logic from the console version has been adapted to work with the current WinForms application. The same game rules and ending states apply, but in a much more user-friendly format.</w:t>
+      </w:r>
+    </w:p>
+    <w:p>
+      <w:r>
+        <w:t>More screenshots of this latest update have been added to the documentation below.</w:t>
       </w:r>
     </w:p>
     <w:p/>
@@ -443,7 +445,23 @@
           <w:i/>
           <w:iCs/>
         </w:rPr>
-        <w:t>Grid printout with floodFill functionality, showing groups of unarmed tile</w:t>
+        <w:t xml:space="preserve">Grid printout with </w:t>
+      </w:r>
+      <w:proofErr w:type="spellStart"/>
+      <w:r>
+        <w:rPr>
+          <w:i/>
+          <w:iCs/>
+        </w:rPr>
+        <w:t>floodFill</w:t>
+      </w:r>
+      <w:proofErr w:type="spellEnd"/>
+      <w:r>
+        <w:rPr>
+          <w:i/>
+          <w:iCs/>
+        </w:rPr>
+        <w:t xml:space="preserve"> functionality, showing groups of unarmed tile</w:t>
       </w:r>
       <w:r>
         <w:rPr>
@@ -614,6 +632,343 @@
     <w:p>
       <w:pPr>
         <w:rPr>
+          <w:i/>
+          <w:iCs/>
+        </w:rPr>
+      </w:pPr>
+    </w:p>
+    <w:p>
+      <w:pPr>
+        <w:rPr>
+          <w:i/>
+          <w:iCs/>
+        </w:rPr>
+      </w:pPr>
+      <w:r>
+        <w:rPr>
+          <w:i/>
+          <w:iCs/>
+          <w:noProof/>
+        </w:rPr>
+        <w:drawing>
+          <wp:inline distT="0" distB="0" distL="0" distR="0" wp14:anchorId="12EB164C" wp14:editId="4FB07EE0">
+            <wp:extent cx="3688984" cy="3974123"/>
+            <wp:effectExtent l="0" t="0" r="0" b="1270"/>
+            <wp:docPr id="11" name="Picture 11" descr="A picture containing indoor, tiled, sitting, shower&#10;&#10;Description automatically generated"/>
+            <wp:cNvGraphicFramePr>
+              <a:graphicFrameLocks xmlns:a="http://schemas.openxmlformats.org/drawingml/2006/main" noChangeAspect="1"/>
+            </wp:cNvGraphicFramePr>
+            <a:graphic xmlns:a="http://schemas.openxmlformats.org/drawingml/2006/main">
+              <a:graphicData uri="http://schemas.openxmlformats.org/drawingml/2006/picture">
+                <pic:pic xmlns:pic="http://schemas.openxmlformats.org/drawingml/2006/picture">
+                  <pic:nvPicPr>
+                    <pic:cNvPr id="11" name="Picture 11" descr="A picture containing indoor, tiled, sitting, shower&#10;&#10;Description automatically generated"/>
+                    <pic:cNvPicPr/>
+                  </pic:nvPicPr>
+                  <pic:blipFill>
+                    <a:blip r:embed="rId11">
+                      <a:extLst>
+                        <a:ext uri="{28A0092B-C50C-407E-A947-70E740481C1C}">
+                          <a14:useLocalDpi xmlns:a14="http://schemas.microsoft.com/office/drawing/2010/main" val="0"/>
+                        </a:ext>
+                      </a:extLst>
+                    </a:blip>
+                    <a:stretch>
+                      <a:fillRect/>
+                    </a:stretch>
+                  </pic:blipFill>
+                  <pic:spPr>
+                    <a:xfrm>
+                      <a:off x="0" y="0"/>
+                      <a:ext cx="3700291" cy="3986304"/>
+                    </a:xfrm>
+                    <a:prstGeom prst="rect">
+                      <a:avLst/>
+                    </a:prstGeom>
+                  </pic:spPr>
+                </pic:pic>
+              </a:graphicData>
+            </a:graphic>
+          </wp:inline>
+        </w:drawing>
+      </w:r>
+    </w:p>
+    <w:p>
+      <w:pPr>
+        <w:rPr>
+          <w:i/>
+          <w:iCs/>
+        </w:rPr>
+      </w:pPr>
+      <w:r>
+        <w:rPr>
+          <w:i/>
+          <w:iCs/>
+        </w:rPr>
+        <w:t>Full Minesweeper GUI implementation, in the current state of play (1).</w:t>
+      </w:r>
+    </w:p>
+    <w:p>
+      <w:pPr>
+        <w:rPr>
+          <w:i/>
+          <w:iCs/>
+        </w:rPr>
+      </w:pPr>
+      <w:r>
+        <w:rPr>
+          <w:i/>
+          <w:iCs/>
+          <w:noProof/>
+        </w:rPr>
+        <w:lastRenderedPageBreak/>
+        <w:drawing>
+          <wp:inline distT="0" distB="0" distL="0" distR="0" wp14:anchorId="57E9C96B" wp14:editId="5D6D2025">
+            <wp:extent cx="3807218" cy="4318782"/>
+            <wp:effectExtent l="0" t="0" r="3175" b="0"/>
+            <wp:docPr id="12" name="Picture 12" descr="A picture containing indoor, tiled, water, sitting&#10;&#10;Description automatically generated"/>
+            <wp:cNvGraphicFramePr>
+              <a:graphicFrameLocks xmlns:a="http://schemas.openxmlformats.org/drawingml/2006/main" noChangeAspect="1"/>
+            </wp:cNvGraphicFramePr>
+            <a:graphic xmlns:a="http://schemas.openxmlformats.org/drawingml/2006/main">
+              <a:graphicData uri="http://schemas.openxmlformats.org/drawingml/2006/picture">
+                <pic:pic xmlns:pic="http://schemas.openxmlformats.org/drawingml/2006/picture">
+                  <pic:nvPicPr>
+                    <pic:cNvPr id="12" name="Picture 12" descr="A picture containing indoor, tiled, water, sitting&#10;&#10;Description automatically generated"/>
+                    <pic:cNvPicPr/>
+                  </pic:nvPicPr>
+                  <pic:blipFill>
+                    <a:blip r:embed="rId12">
+                      <a:extLst>
+                        <a:ext uri="{28A0092B-C50C-407E-A947-70E740481C1C}">
+                          <a14:useLocalDpi xmlns:a14="http://schemas.microsoft.com/office/drawing/2010/main" val="0"/>
+                        </a:ext>
+                      </a:extLst>
+                    </a:blip>
+                    <a:stretch>
+                      <a:fillRect/>
+                    </a:stretch>
+                  </pic:blipFill>
+                  <pic:spPr>
+                    <a:xfrm>
+                      <a:off x="0" y="0"/>
+                      <a:ext cx="3817297" cy="4330215"/>
+                    </a:xfrm>
+                    <a:prstGeom prst="rect">
+                      <a:avLst/>
+                    </a:prstGeom>
+                  </pic:spPr>
+                </pic:pic>
+              </a:graphicData>
+            </a:graphic>
+          </wp:inline>
+        </w:drawing>
+      </w:r>
+    </w:p>
+    <w:p>
+      <w:pPr>
+        <w:rPr>
+          <w:i/>
+          <w:iCs/>
+        </w:rPr>
+      </w:pPr>
+      <w:r>
+        <w:rPr>
+          <w:i/>
+          <w:iCs/>
+        </w:rPr>
+        <w:t>Full Minesweeper GUI implementation, in the current state of play (</w:t>
+      </w:r>
+      <w:r>
+        <w:rPr>
+          <w:i/>
+          <w:iCs/>
+        </w:rPr>
+        <w:t>2</w:t>
+      </w:r>
+      <w:r>
+        <w:rPr>
+          <w:i/>
+          <w:iCs/>
+        </w:rPr>
+        <w:t>).</w:t>
+      </w:r>
+    </w:p>
+    <w:p>
+      <w:pPr>
+        <w:rPr>
+          <w:i/>
+          <w:iCs/>
+        </w:rPr>
+      </w:pPr>
+      <w:r>
+        <w:rPr>
+          <w:i/>
+          <w:iCs/>
+          <w:noProof/>
+        </w:rPr>
+        <w:lastRenderedPageBreak/>
+        <w:drawing>
+          <wp:inline distT="0" distB="0" distL="0" distR="0" wp14:anchorId="216B3852" wp14:editId="56B86F45">
+            <wp:extent cx="3543486" cy="3819378"/>
+            <wp:effectExtent l="0" t="0" r="0" b="3810"/>
+            <wp:docPr id="13" name="Picture 13" descr="A screen shot of a computer&#10;&#10;Description automatically generated"/>
+            <wp:cNvGraphicFramePr>
+              <a:graphicFrameLocks xmlns:a="http://schemas.openxmlformats.org/drawingml/2006/main" noChangeAspect="1"/>
+            </wp:cNvGraphicFramePr>
+            <a:graphic xmlns:a="http://schemas.openxmlformats.org/drawingml/2006/main">
+              <a:graphicData uri="http://schemas.openxmlformats.org/drawingml/2006/picture">
+                <pic:pic xmlns:pic="http://schemas.openxmlformats.org/drawingml/2006/picture">
+                  <pic:nvPicPr>
+                    <pic:cNvPr id="13" name="Picture 13" descr="A screen shot of a computer&#10;&#10;Description automatically generated"/>
+                    <pic:cNvPicPr/>
+                  </pic:nvPicPr>
+                  <pic:blipFill>
+                    <a:blip r:embed="rId13">
+                      <a:extLst>
+                        <a:ext uri="{28A0092B-C50C-407E-A947-70E740481C1C}">
+                          <a14:useLocalDpi xmlns:a14="http://schemas.microsoft.com/office/drawing/2010/main" val="0"/>
+                        </a:ext>
+                      </a:extLst>
+                    </a:blip>
+                    <a:stretch>
+                      <a:fillRect/>
+                    </a:stretch>
+                  </pic:blipFill>
+                  <pic:spPr>
+                    <a:xfrm>
+                      <a:off x="0" y="0"/>
+                      <a:ext cx="3549064" cy="3825390"/>
+                    </a:xfrm>
+                    <a:prstGeom prst="rect">
+                      <a:avLst/>
+                    </a:prstGeom>
+                  </pic:spPr>
+                </pic:pic>
+              </a:graphicData>
+            </a:graphic>
+          </wp:inline>
+        </w:drawing>
+      </w:r>
+    </w:p>
+    <w:p>
+      <w:pPr>
+        <w:rPr>
+          <w:i/>
+          <w:iCs/>
+        </w:rPr>
+      </w:pPr>
+      <w:r>
+        <w:rPr>
+          <w:i/>
+          <w:iCs/>
+        </w:rPr>
+        <w:t>Full Minesweeper GUI implementation, in the current state of play (</w:t>
+      </w:r>
+      <w:r>
+        <w:rPr>
+          <w:i/>
+          <w:iCs/>
+        </w:rPr>
+        <w:t>3</w:t>
+      </w:r>
+      <w:r>
+        <w:rPr>
+          <w:i/>
+          <w:iCs/>
+        </w:rPr>
+        <w:t>).</w:t>
+      </w:r>
+      <w:r>
+        <w:rPr>
+          <w:i/>
+          <w:iCs/>
+        </w:rPr>
+        <w:t xml:space="preserve"> Game over state.</w:t>
+      </w:r>
+    </w:p>
+    <w:p>
+      <w:pPr>
+        <w:rPr>
+          <w:i/>
+          <w:iCs/>
+        </w:rPr>
+      </w:pPr>
+      <w:r>
+        <w:rPr>
+          <w:i/>
+          <w:iCs/>
+          <w:noProof/>
+        </w:rPr>
+        <w:drawing>
+          <wp:inline distT="0" distB="0" distL="0" distR="0" wp14:anchorId="18B3211B" wp14:editId="3884D20F">
+            <wp:extent cx="4120398" cy="3882683"/>
+            <wp:effectExtent l="0" t="0" r="0" b="3810"/>
+            <wp:docPr id="14" name="Picture 14" descr="A picture containing graphical user interface&#10;&#10;Description automatically generated"/>
+            <wp:cNvGraphicFramePr>
+              <a:graphicFrameLocks xmlns:a="http://schemas.openxmlformats.org/drawingml/2006/main" noChangeAspect="1"/>
+            </wp:cNvGraphicFramePr>
+            <a:graphic xmlns:a="http://schemas.openxmlformats.org/drawingml/2006/main">
+              <a:graphicData uri="http://schemas.openxmlformats.org/drawingml/2006/picture">
+                <pic:pic xmlns:pic="http://schemas.openxmlformats.org/drawingml/2006/picture">
+                  <pic:nvPicPr>
+                    <pic:cNvPr id="14" name="Picture 14" descr="A picture containing graphical user interface&#10;&#10;Description automatically generated"/>
+                    <pic:cNvPicPr/>
+                  </pic:nvPicPr>
+                  <pic:blipFill>
+                    <a:blip r:embed="rId14">
+                      <a:extLst>
+                        <a:ext uri="{28A0092B-C50C-407E-A947-70E740481C1C}">
+                          <a14:useLocalDpi xmlns:a14="http://schemas.microsoft.com/office/drawing/2010/main" val="0"/>
+                        </a:ext>
+                      </a:extLst>
+                    </a:blip>
+                    <a:stretch>
+                      <a:fillRect/>
+                    </a:stretch>
+                  </pic:blipFill>
+                  <pic:spPr>
+                    <a:xfrm>
+                      <a:off x="0" y="0"/>
+                      <a:ext cx="4131789" cy="3893417"/>
+                    </a:xfrm>
+                    <a:prstGeom prst="rect">
+                      <a:avLst/>
+                    </a:prstGeom>
+                  </pic:spPr>
+                </pic:pic>
+              </a:graphicData>
+            </a:graphic>
+          </wp:inline>
+        </w:drawing>
+      </w:r>
+    </w:p>
+    <w:p>
+      <w:pPr>
+        <w:rPr>
+          <w:i/>
+          <w:iCs/>
+        </w:rPr>
+      </w:pPr>
+      <w:r>
+        <w:rPr>
+          <w:i/>
+          <w:iCs/>
+        </w:rPr>
+        <w:t>A very unlucky, but entirely possible game outcome.</w:t>
+      </w:r>
+    </w:p>
+    <w:p>
+      <w:pPr>
+        <w:rPr>
+          <w:i/>
+          <w:iCs/>
+        </w:rPr>
+      </w:pPr>
+    </w:p>
+    <w:p>
+      <w:pPr>
+        <w:rPr>
           <w:b/>
           <w:bCs/>
         </w:rPr>
@@ -656,7 +1011,6 @@
         <w:rPr>
           <w:noProof/>
         </w:rPr>
-        <w:lastRenderedPageBreak/>
         <w:drawing>
           <wp:inline distT="0" distB="0" distL="0" distR="0" wp14:anchorId="7C300A5C" wp14:editId="65B14440">
             <wp:extent cx="5943600" cy="4933950"/>
@@ -673,7 +1027,7 @@
                     <pic:cNvPicPr/>
                   </pic:nvPicPr>
                   <pic:blipFill>
-                    <a:blip r:embed="rId11">
+                    <a:blip r:embed="rId15">
                       <a:extLst>
                         <a:ext uri="{28A0092B-C50C-407E-A947-70E740481C1C}">
                           <a14:useLocalDpi xmlns:a14="http://schemas.microsoft.com/office/drawing/2010/main" val="0"/>
@@ -732,7 +1086,7 @@
                     <pic:cNvPicPr/>
                   </pic:nvPicPr>
                   <pic:blipFill>
-                    <a:blip r:embed="rId12">
+                    <a:blip r:embed="rId16">
                       <a:extLst>
                         <a:ext uri="{28A0092B-C50C-407E-A947-70E740481C1C}">
                           <a14:useLocalDpi xmlns:a14="http://schemas.microsoft.com/office/drawing/2010/main" val="0"/>
@@ -812,7 +1166,7 @@
                     <pic:cNvPicPr/>
                   </pic:nvPicPr>
                   <pic:blipFill>
-                    <a:blip r:embed="rId13" cstate="print">
+                    <a:blip r:embed="rId17" cstate="print">
                       <a:extLst>
                         <a:ext uri="{28A0092B-C50C-407E-A947-70E740481C1C}">
                           <a14:useLocalDpi xmlns:a14="http://schemas.microsoft.com/office/drawing/2010/main" val="0"/>

</xml_diff>